<commit_message>
form and delete features
</commit_message>
<xml_diff>
--- a/Exercises Feedback.docx
+++ b/Exercises Feedback.docx
@@ -110,14 +110,12 @@
         <w:rPr>
           <w:rFonts w:ascii="Courier New" w:hAnsi="Courier New" w:cs="Courier New"/>
           <w:sz w:val="20"/>
-          <w:lang w:val="es-MX"/>
         </w:rPr>
       </w:pPr>
       <w:r>
         <w:rPr>
           <w:rFonts w:ascii="Courier New" w:hAnsi="Courier New" w:cs="Courier New"/>
           <w:sz w:val="20"/>
-          <w:lang w:val="es-MX"/>
         </w:rPr>
         <w:t>(</w:t>
       </w:r>
@@ -125,7 +123,6 @@
         <w:rPr>
           <w:rFonts w:ascii="Courier New" w:hAnsi="Courier New" w:cs="Courier New"/>
           <w:sz w:val="20"/>
-          <w:lang w:val="es-MX"/>
         </w:rPr>
         <w:t>…</w:t>
       </w:r>
@@ -133,7 +130,6 @@
         <w:rPr>
           <w:rFonts w:ascii="Courier New" w:hAnsi="Courier New" w:cs="Courier New"/>
           <w:sz w:val="20"/>
-          <w:lang w:val="es-MX"/>
         </w:rPr>
         <w:t>)</w:t>
       </w:r>
@@ -849,7 +845,6 @@
           <w:color w:val="000000"/>
           <w:sz w:val="18"/>
           <w:szCs w:val="19"/>
-          <w:lang w:val="es-MX"/>
         </w:rPr>
       </w:pPr>
       <w:proofErr w:type="spellStart"/>
@@ -860,7 +855,6 @@
           <w:color w:val="000000"/>
           <w:sz w:val="18"/>
           <w:szCs w:val="19"/>
-          <w:lang w:val="es-MX"/>
         </w:rPr>
         <w:t>app.UseAuthorization</w:t>
       </w:r>
@@ -872,7 +866,6 @@
           <w:color w:val="000000"/>
           <w:sz w:val="18"/>
           <w:szCs w:val="19"/>
-          <w:lang w:val="es-MX"/>
         </w:rPr>
         <w:t>();</w:t>
       </w:r>
@@ -888,22 +881,20 @@
           <w:color w:val="000000"/>
           <w:sz w:val="18"/>
           <w:szCs w:val="19"/>
-          <w:lang w:val="es-MX"/>
-        </w:rPr>
-      </w:pPr>
-    </w:p>
-    <w:p>
-      <w:pPr>
-        <w:autoSpaceDE w:val="0"/>
-        <w:autoSpaceDN w:val="0"/>
-        <w:adjustRightInd w:val="0"/>
-        <w:spacing w:after="0" w:line="240" w:lineRule="auto"/>
-        <w:rPr>
-          <w:rFonts w:ascii="Courier New" w:hAnsi="Courier New" w:cs="Courier New"/>
-          <w:color w:val="000000"/>
-          <w:sz w:val="18"/>
-          <w:szCs w:val="19"/>
-          <w:lang w:val="es-MX"/>
+        </w:rPr>
+      </w:pPr>
+    </w:p>
+    <w:p>
+      <w:pPr>
+        <w:autoSpaceDE w:val="0"/>
+        <w:autoSpaceDN w:val="0"/>
+        <w:adjustRightInd w:val="0"/>
+        <w:spacing w:after="0" w:line="240" w:lineRule="auto"/>
+        <w:rPr>
+          <w:rFonts w:ascii="Courier New" w:hAnsi="Courier New" w:cs="Courier New"/>
+          <w:color w:val="000000"/>
+          <w:sz w:val="18"/>
+          <w:szCs w:val="19"/>
         </w:rPr>
       </w:pPr>
       <w:proofErr w:type="spellStart"/>
@@ -914,7 +905,6 @@
           <w:color w:val="000000"/>
           <w:sz w:val="18"/>
           <w:szCs w:val="19"/>
-          <w:lang w:val="es-MX"/>
         </w:rPr>
         <w:t>app.MapControllers</w:t>
       </w:r>
@@ -926,7 +916,6 @@
           <w:color w:val="000000"/>
           <w:sz w:val="18"/>
           <w:szCs w:val="19"/>
-          <w:lang w:val="es-MX"/>
         </w:rPr>
         <w:t>();</w:t>
       </w:r>
@@ -942,18 +931,16 @@
           <w:color w:val="000000"/>
           <w:sz w:val="18"/>
           <w:szCs w:val="19"/>
-          <w:lang w:val="es-MX"/>
-        </w:rPr>
-      </w:pPr>
-    </w:p>
-    <w:p>
-      <w:pPr>
-        <w:rPr>
-          <w:rFonts w:ascii="Courier New" w:hAnsi="Courier New" w:cs="Courier New"/>
-          <w:color w:val="000000"/>
-          <w:sz w:val="18"/>
-          <w:szCs w:val="19"/>
-          <w:lang w:val="es-MX"/>
+        </w:rPr>
+      </w:pPr>
+    </w:p>
+    <w:p>
+      <w:pPr>
+        <w:rPr>
+          <w:rFonts w:ascii="Courier New" w:hAnsi="Courier New" w:cs="Courier New"/>
+          <w:color w:val="000000"/>
+          <w:sz w:val="18"/>
+          <w:szCs w:val="19"/>
         </w:rPr>
       </w:pPr>
       <w:proofErr w:type="spellStart"/>
@@ -964,7 +951,6 @@
           <w:color w:val="000000"/>
           <w:sz w:val="18"/>
           <w:szCs w:val="19"/>
-          <w:lang w:val="es-MX"/>
         </w:rPr>
         <w:t>app.Run</w:t>
       </w:r>
@@ -976,7 +962,6 @@
           <w:color w:val="000000"/>
           <w:sz w:val="18"/>
           <w:szCs w:val="19"/>
-          <w:lang w:val="es-MX"/>
         </w:rPr>
         <w:t>();</w:t>
       </w:r>
@@ -988,7 +973,6 @@
           <w:color w:val="000000"/>
           <w:sz w:val="19"/>
           <w:szCs w:val="19"/>
-          <w:lang w:val="es-MX"/>
         </w:rPr>
       </w:pPr>
     </w:p>
@@ -1098,7 +1082,6 @@
           <w:color w:val="000000"/>
           <w:sz w:val="18"/>
           <w:szCs w:val="19"/>
-          <w:lang w:val="es-MX"/>
         </w:rPr>
       </w:pPr>
       <w:r>
@@ -1111,47 +1094,39 @@
         </w:rPr>
         <w:br/>
       </w:r>
-      <w:proofErr w:type="spellStart"/>
       <w:r>
         <w:rPr>
           <w:rFonts w:ascii="Courier New" w:hAnsi="Courier New" w:cs="Courier New"/>
           <w:color w:val="0000FF"/>
           <w:sz w:val="18"/>
           <w:szCs w:val="19"/>
-          <w:lang w:val="es-MX"/>
         </w:rPr>
         <w:t>export</w:t>
       </w:r>
-      <w:proofErr w:type="spellEnd"/>
-      <w:r>
-        <w:rPr>
-          <w:rFonts w:ascii="Courier New" w:hAnsi="Courier New" w:cs="Courier New"/>
-          <w:color w:val="000000"/>
-          <w:sz w:val="18"/>
-          <w:szCs w:val="19"/>
-          <w:lang w:val="es-MX"/>
+      <w:r>
+        <w:rPr>
+          <w:rFonts w:ascii="Courier New" w:hAnsi="Courier New" w:cs="Courier New"/>
+          <w:color w:val="000000"/>
+          <w:sz w:val="18"/>
+          <w:szCs w:val="19"/>
         </w:rPr>
         <w:t xml:space="preserve"> </w:t>
       </w:r>
-      <w:proofErr w:type="spellStart"/>
       <w:r>
         <w:rPr>
           <w:rFonts w:ascii="Courier New" w:hAnsi="Courier New" w:cs="Courier New"/>
           <w:color w:val="0000FF"/>
           <w:sz w:val="18"/>
           <w:szCs w:val="19"/>
-          <w:lang w:val="es-MX"/>
         </w:rPr>
         <w:t>class</w:t>
       </w:r>
-      <w:proofErr w:type="spellEnd"/>
-      <w:r>
-        <w:rPr>
-          <w:rFonts w:ascii="Courier New" w:hAnsi="Courier New" w:cs="Courier New"/>
-          <w:color w:val="000000"/>
-          <w:sz w:val="18"/>
-          <w:szCs w:val="19"/>
-          <w:lang w:val="es-MX"/>
+      <w:r>
+        <w:rPr>
+          <w:rFonts w:ascii="Courier New" w:hAnsi="Courier New" w:cs="Courier New"/>
+          <w:color w:val="000000"/>
+          <w:sz w:val="18"/>
+          <w:szCs w:val="19"/>
         </w:rPr>
         <w:t xml:space="preserve"> </w:t>
       </w:r>
@@ -1162,7 +1137,6 @@
           <w:color w:val="2B91AF"/>
           <w:sz w:val="18"/>
           <w:szCs w:val="19"/>
-          <w:lang w:val="es-MX"/>
         </w:rPr>
         <w:t>PatientManagementComponent</w:t>
       </w:r>
@@ -1173,29 +1147,24 @@
           <w:color w:val="000000"/>
           <w:sz w:val="18"/>
           <w:szCs w:val="19"/>
-          <w:lang w:val="es-MX"/>
         </w:rPr>
         <w:t xml:space="preserve"> </w:t>
       </w:r>
-      <w:proofErr w:type="spellStart"/>
       <w:r>
         <w:rPr>
           <w:rFonts w:ascii="Courier New" w:hAnsi="Courier New" w:cs="Courier New"/>
           <w:color w:val="0000FF"/>
           <w:sz w:val="18"/>
           <w:szCs w:val="19"/>
-          <w:lang w:val="es-MX"/>
         </w:rPr>
         <w:t>implements</w:t>
       </w:r>
-      <w:proofErr w:type="spellEnd"/>
-      <w:r>
-        <w:rPr>
-          <w:rFonts w:ascii="Courier New" w:hAnsi="Courier New" w:cs="Courier New"/>
-          <w:color w:val="000000"/>
-          <w:sz w:val="18"/>
-          <w:szCs w:val="19"/>
-          <w:lang w:val="es-MX"/>
+      <w:r>
+        <w:rPr>
+          <w:rFonts w:ascii="Courier New" w:hAnsi="Courier New" w:cs="Courier New"/>
+          <w:color w:val="000000"/>
+          <w:sz w:val="18"/>
+          <w:szCs w:val="19"/>
         </w:rPr>
         <w:t xml:space="preserve"> </w:t>
       </w:r>
@@ -1207,7 +1176,6 @@
           <w:color w:val="2B91AF"/>
           <w:sz w:val="18"/>
           <w:szCs w:val="19"/>
-          <w:lang w:val="es-MX"/>
         </w:rPr>
         <w:t>OnInit</w:t>
       </w:r>
@@ -1218,7 +1186,6 @@
           <w:color w:val="000000"/>
           <w:sz w:val="18"/>
           <w:szCs w:val="19"/>
-          <w:lang w:val="es-MX"/>
         </w:rPr>
         <w:t>{</w:t>
       </w:r>
@@ -1235,30 +1202,28 @@
           <w:color w:val="000000"/>
           <w:sz w:val="18"/>
           <w:szCs w:val="19"/>
-          <w:lang w:val="es-MX"/>
-        </w:rPr>
-      </w:pPr>
-    </w:p>
-    <w:p>
-      <w:pPr>
-        <w:autoSpaceDE w:val="0"/>
-        <w:autoSpaceDN w:val="0"/>
-        <w:adjustRightInd w:val="0"/>
-        <w:spacing w:after="0" w:line="240" w:lineRule="auto"/>
-        <w:rPr>
-          <w:rFonts w:ascii="Courier New" w:hAnsi="Courier New" w:cs="Courier New"/>
-          <w:color w:val="000000"/>
-          <w:sz w:val="18"/>
-          <w:szCs w:val="19"/>
-        </w:rPr>
-      </w:pPr>
-      <w:r>
-        <w:rPr>
-          <w:rFonts w:ascii="Courier New" w:hAnsi="Courier New" w:cs="Courier New"/>
-          <w:color w:val="000000"/>
-          <w:sz w:val="18"/>
-          <w:szCs w:val="19"/>
-          <w:lang w:val="es-MX"/>
+        </w:rPr>
+      </w:pPr>
+    </w:p>
+    <w:p>
+      <w:pPr>
+        <w:autoSpaceDE w:val="0"/>
+        <w:autoSpaceDN w:val="0"/>
+        <w:adjustRightInd w:val="0"/>
+        <w:spacing w:after="0" w:line="240" w:lineRule="auto"/>
+        <w:rPr>
+          <w:rFonts w:ascii="Courier New" w:hAnsi="Courier New" w:cs="Courier New"/>
+          <w:color w:val="000000"/>
+          <w:sz w:val="18"/>
+          <w:szCs w:val="19"/>
+        </w:rPr>
+      </w:pPr>
+      <w:r>
+        <w:rPr>
+          <w:rFonts w:ascii="Courier New" w:hAnsi="Courier New" w:cs="Courier New"/>
+          <w:color w:val="000000"/>
+          <w:sz w:val="18"/>
+          <w:szCs w:val="19"/>
         </w:rPr>
         <w:t xml:space="preserve">  </w:t>
       </w:r>
@@ -2364,13 +2329,7 @@
         <w:rPr>
           <w:lang w:val="es-MX"/>
         </w:rPr>
-        <w:t xml:space="preserve"> </w:t>
-      </w:r>
-      <w:r>
-        <w:rPr>
-          <w:lang w:val="es-MX"/>
-        </w:rPr>
-        <w:t xml:space="preserve">en el formulario, es necesario importar </w:t>
+        <w:t xml:space="preserve"> en el formulario, es necesario importar </w:t>
       </w:r>
       <w:proofErr w:type="spellStart"/>
       <w:r>
@@ -4444,115 +4403,6 @@
             <wp:extent cx="4777740" cy="1810979"/>
             <wp:effectExtent l="0" t="0" r="3810" b="0"/>
             <wp:docPr id="1" name="Imagen 1"/>
-            <wp:cNvGraphicFramePr>
-              <a:graphicFrameLocks xmlns:a="http://schemas.openxmlformats.org/drawingml/2006/main" noChangeAspect="1"/>
-            </wp:cNvGraphicFramePr>
-            <a:graphic xmlns:a="http://schemas.openxmlformats.org/drawingml/2006/main">
-              <a:graphicData uri="http://schemas.openxmlformats.org/drawingml/2006/picture">
-                <pic:pic xmlns:pic="http://schemas.openxmlformats.org/drawingml/2006/picture">
-                  <pic:nvPicPr>
-                    <pic:cNvPr id="1" name=""/>
-                    <pic:cNvPicPr/>
-                  </pic:nvPicPr>
-                  <pic:blipFill>
-                    <a:blip r:embed="rId4"/>
-                    <a:stretch>
-                      <a:fillRect/>
-                    </a:stretch>
-                  </pic:blipFill>
-                  <pic:spPr>
-                    <a:xfrm>
-                      <a:off x="0" y="0"/>
-                      <a:ext cx="4785121" cy="1813777"/>
-                    </a:xfrm>
-                    <a:prstGeom prst="rect">
-                      <a:avLst/>
-                    </a:prstGeom>
-                  </pic:spPr>
-                </pic:pic>
-              </a:graphicData>
-            </a:graphic>
-          </wp:inline>
-        </w:drawing>
-      </w:r>
-      <w:r>
-        <w:rPr>
-          <w:lang w:val="es-MX"/>
-        </w:rPr>
-        <w:t xml:space="preserve"> </w:t>
-      </w:r>
-    </w:p>
-    <w:p>
-      <w:pPr>
-        <w:rPr>
-          <w:lang w:val="es-MX"/>
-        </w:rPr>
-      </w:pPr>
-      <w:r>
-        <w:rPr>
-          <w:lang w:val="es-MX"/>
-        </w:rPr>
-        <w:lastRenderedPageBreak/>
-        <w:t>Adicionalmente en el archivo .</w:t>
-      </w:r>
-      <w:proofErr w:type="spellStart"/>
-      <w:r>
-        <w:rPr>
-          <w:lang w:val="es-MX"/>
-        </w:rPr>
-        <w:t>ts</w:t>
-      </w:r>
-      <w:proofErr w:type="spellEnd"/>
-      <w:r>
-        <w:rPr>
-          <w:lang w:val="es-MX"/>
-        </w:rPr>
-        <w:t xml:space="preserve"> del componente hijo se deben usar los </w:t>
-      </w:r>
-      <w:proofErr w:type="spellStart"/>
-      <w:r>
-        <w:rPr>
-          <w:lang w:val="es-MX"/>
-        </w:rPr>
-        <w:t>modulos</w:t>
-      </w:r>
-      <w:proofErr w:type="spellEnd"/>
-      <w:r>
-        <w:rPr>
-          <w:lang w:val="es-MX"/>
-        </w:rPr>
-        <w:t xml:space="preserve"> @Input() para recibir los </w:t>
-      </w:r>
-      <w:proofErr w:type="spellStart"/>
-      <w:r>
-        <w:rPr>
-          <w:lang w:val="es-MX"/>
-        </w:rPr>
-        <w:t>props</w:t>
-      </w:r>
-      <w:proofErr w:type="spellEnd"/>
-      <w:r>
-        <w:rPr>
-          <w:lang w:val="es-MX"/>
-        </w:rPr>
-        <w:t>:</w:t>
-      </w:r>
-      <w:r>
-        <w:rPr>
-          <w:lang w:val="es-MX"/>
-        </w:rPr>
-        <w:br/>
-      </w:r>
-      <w:r>
-        <w:rPr>
-          <w:noProof/>
-          <w:lang w:val="es-MX" w:eastAsia="es-MX"/>
-        </w:rPr>
-        <w:drawing>
-          <wp:inline distT="0" distB="0" distL="0" distR="0" wp14:anchorId="0B8FB74B" wp14:editId="77270863">
-            <wp:extent cx="5612130" cy="1673225"/>
-            <wp:effectExtent l="0" t="0" r="7620" b="3175"/>
-            <wp:docPr id="3" name="Imagen 3"/>
             <wp:cNvGraphicFramePr>
               <a:graphicFrameLocks xmlns:a="http://schemas.openxmlformats.org/drawingml/2006/main" noChangeAspect="1"/>
             </wp:cNvGraphicFramePr>
@@ -4572,7 +4422,7 @@
                   <pic:spPr>
                     <a:xfrm>
                       <a:off x="0" y="0"/>
-                      <a:ext cx="5612130" cy="1673225"/>
+                      <a:ext cx="4785121" cy="1813777"/>
                     </a:xfrm>
                     <a:prstGeom prst="rect">
                       <a:avLst/>
@@ -4584,142 +4434,60 @@
           </wp:inline>
         </w:drawing>
       </w:r>
-    </w:p>
-    <w:p>
-      <w:pPr>
-        <w:rPr>
-          <w:lang w:val="es-MX"/>
-        </w:rPr>
-      </w:pPr>
-      <w:r>
-        <w:rPr>
-          <w:lang w:val="es-MX"/>
-        </w:rPr>
-        <w:t xml:space="preserve">Finalmente, por alguna razón, también debe cambiar el nombre de la propiedad </w:t>
-      </w:r>
-      <w:proofErr w:type="spellStart"/>
-      <w:r>
-        <w:rPr>
-          <w:i/>
-          <w:lang w:val="es-MX"/>
-        </w:rPr>
-        <w:t>styleUrl</w:t>
-      </w:r>
-      <w:proofErr w:type="spellEnd"/>
       <w:r>
         <w:rPr>
           <w:lang w:val="es-MX"/>
         </w:rPr>
         <w:t xml:space="preserve"> </w:t>
       </w:r>
-      <w:proofErr w:type="gramStart"/>
-      <w:r>
-        <w:rPr>
-          <w:lang w:val="es-MX"/>
-        </w:rPr>
-        <w:t>que</w:t>
-      </w:r>
-      <w:proofErr w:type="gramEnd"/>
-      <w:r>
-        <w:rPr>
-          <w:lang w:val="es-MX"/>
-        </w:rPr>
-        <w:t xml:space="preserve"> por defecto esta en singular, a plural </w:t>
-      </w:r>
-      <w:proofErr w:type="spellStart"/>
-      <w:r>
-        <w:rPr>
-          <w:i/>
-          <w:lang w:val="es-MX"/>
-        </w:rPr>
-        <w:t>styleUrl</w:t>
-      </w:r>
-      <w:r>
-        <w:rPr>
-          <w:i/>
-          <w:lang w:val="es-MX"/>
-        </w:rPr>
-        <w:t>s</w:t>
-      </w:r>
-      <w:proofErr w:type="spellEnd"/>
-      <w:r>
-        <w:rPr>
-          <w:i/>
-          <w:lang w:val="es-MX"/>
-        </w:rPr>
-        <w:t xml:space="preserve">, </w:t>
-      </w:r>
-      <w:r>
-        <w:rPr>
-          <w:lang w:val="es-MX"/>
-        </w:rPr>
-        <w:t xml:space="preserve">tanto en el componente hijo como en el componente padre y hacerlo </w:t>
-      </w:r>
-      <w:proofErr w:type="spellStart"/>
-      <w:r>
-        <w:rPr>
-          <w:lang w:val="es-MX"/>
-        </w:rPr>
-        <w:t>array</w:t>
-      </w:r>
-      <w:proofErr w:type="spellEnd"/>
-      <w:r>
-        <w:rPr>
-          <w:lang w:val="es-MX"/>
-        </w:rPr>
-        <w:t>, por ese se pone entre llaves cuadradas.</w:t>
-      </w:r>
-    </w:p>
-    <w:p>
-      <w:pPr>
-        <w:rPr>
-          <w:lang w:val="es-MX"/>
-        </w:rPr>
-      </w:pPr>
-      <w:r>
-        <w:rPr>
-          <w:lang w:val="es-MX"/>
-        </w:rPr>
-        <w:t>10. Sin embargo, cuando los parámetros se quieren pasar anidando paginas (</w:t>
-      </w:r>
-      <w:proofErr w:type="spellStart"/>
-      <w:r>
-        <w:rPr>
-          <w:lang w:val="es-MX"/>
-        </w:rPr>
-        <w:t>pages</w:t>
-      </w:r>
-      <w:proofErr w:type="spellEnd"/>
-      <w:r>
-        <w:rPr>
-          <w:lang w:val="es-MX"/>
-        </w:rPr>
-        <w:t xml:space="preserve">) en lugar del componente hijo explicito dentro del componente padre, esto se debe hacer mediante </w:t>
-      </w:r>
-      <w:proofErr w:type="spellStart"/>
-      <w:r>
-        <w:rPr>
-          <w:b/>
-          <w:i/>
-          <w:lang w:val="es-MX"/>
-        </w:rPr>
-        <w:t>params</w:t>
-      </w:r>
-      <w:proofErr w:type="spellEnd"/>
-      <w:r>
-        <w:rPr>
-          <w:b/>
-          <w:i/>
-          <w:lang w:val="es-MX"/>
-        </w:rPr>
-        <w:t xml:space="preserve">, </w:t>
-      </w:r>
-      <w:proofErr w:type="spellStart"/>
-      <w:r>
-        <w:rPr>
-          <w:lang w:val="es-MX"/>
-        </w:rPr>
-        <w:t>asi</w:t>
+    </w:p>
+    <w:p>
+      <w:pPr>
+        <w:rPr>
+          <w:lang w:val="es-MX"/>
+        </w:rPr>
+      </w:pPr>
+      <w:r>
+        <w:rPr>
+          <w:lang w:val="es-MX"/>
+        </w:rPr>
+        <w:lastRenderedPageBreak/>
+        <w:t>Adicionalmente en el archivo .</w:t>
+      </w:r>
+      <w:proofErr w:type="spellStart"/>
+      <w:r>
+        <w:rPr>
+          <w:lang w:val="es-MX"/>
+        </w:rPr>
+        <w:t>ts</w:t>
+      </w:r>
+      <w:proofErr w:type="spellEnd"/>
+      <w:r>
+        <w:rPr>
+          <w:lang w:val="es-MX"/>
+        </w:rPr>
+        <w:t xml:space="preserve"> del componente hijo se deben usar los </w:t>
+      </w:r>
+      <w:proofErr w:type="spellStart"/>
+      <w:r>
+        <w:rPr>
+          <w:lang w:val="es-MX"/>
+        </w:rPr>
+        <w:t>modulos</w:t>
+      </w:r>
+      <w:proofErr w:type="spellEnd"/>
+      <w:r>
+        <w:rPr>
+          <w:lang w:val="es-MX"/>
+        </w:rPr>
+        <w:t xml:space="preserve"> @Input() para recibir los </w:t>
+      </w:r>
+      <w:proofErr w:type="spellStart"/>
+      <w:r>
+        <w:rPr>
+          <w:lang w:val="es-MX"/>
+        </w:rPr>
+        <w:t>props</w:t>
       </w:r>
       <w:proofErr w:type="spellEnd"/>
       <w:r>
@@ -4728,54 +4496,22 @@
         </w:rPr>
         <w:t>:</w:t>
       </w:r>
-    </w:p>
-    <w:p>
-      <w:pPr>
-        <w:rPr>
-          <w:lang w:val="es-MX"/>
-        </w:rPr>
-      </w:pPr>
-      <w:r>
-        <w:rPr>
-          <w:lang w:val="es-MX"/>
-        </w:rPr>
-        <w:t>component</w:t>
-      </w:r>
-      <w:r>
-        <w:rPr>
-          <w:lang w:val="es-MX"/>
-        </w:rPr>
-        <w:t>e</w:t>
-      </w:r>
-      <w:r>
-        <w:rPr>
-          <w:lang w:val="es-MX"/>
-        </w:rPr>
-        <w:t xml:space="preserve"> </w:t>
-      </w:r>
-      <w:r>
-        <w:rPr>
-          <w:lang w:val="es-MX"/>
-        </w:rPr>
-        <w:t>HTML del padre:</w:t>
-      </w:r>
-    </w:p>
-    <w:p>
-      <w:pPr>
-        <w:rPr>
-          <w:lang w:val="es-MX"/>
-        </w:rPr>
-      </w:pPr>
+      <w:r>
+        <w:rPr>
+          <w:lang w:val="es-MX"/>
+        </w:rPr>
+        <w:br/>
+      </w:r>
       <w:r>
         <w:rPr>
           <w:noProof/>
           <w:lang w:val="es-MX" w:eastAsia="es-MX"/>
         </w:rPr>
         <w:drawing>
-          <wp:inline distT="0" distB="0" distL="0" distR="0" wp14:anchorId="1A8AC01F" wp14:editId="55050CBF">
-            <wp:extent cx="5612130" cy="2201545"/>
-            <wp:effectExtent l="0" t="0" r="7620" b="8255"/>
-            <wp:docPr id="4" name="Imagen 4"/>
+          <wp:inline distT="0" distB="0" distL="0" distR="0" wp14:anchorId="0B8FB74B" wp14:editId="77270863">
+            <wp:extent cx="5612130" cy="1673225"/>
+            <wp:effectExtent l="0" t="0" r="7620" b="3175"/>
+            <wp:docPr id="3" name="Imagen 3"/>
             <wp:cNvGraphicFramePr>
               <a:graphicFrameLocks xmlns:a="http://schemas.openxmlformats.org/drawingml/2006/main" noChangeAspect="1"/>
             </wp:cNvGraphicFramePr>
@@ -4795,7 +4531,7 @@
                   <pic:spPr>
                     <a:xfrm>
                       <a:off x="0" y="0"/>
-                      <a:ext cx="5612130" cy="2201545"/>
+                      <a:ext cx="5612130" cy="1673225"/>
                     </a:xfrm>
                     <a:prstGeom prst="rect">
                       <a:avLst/>
@@ -4814,70 +4550,155 @@
           <w:lang w:val="es-MX"/>
         </w:rPr>
       </w:pPr>
-    </w:p>
-    <w:p>
-      <w:pPr>
-        <w:rPr>
-          <w:lang w:val="es-MX"/>
-        </w:rPr>
-      </w:pPr>
-    </w:p>
-    <w:p>
-      <w:pPr>
-        <w:rPr>
-          <w:lang w:val="es-MX"/>
-        </w:rPr>
-      </w:pPr>
-    </w:p>
-    <w:p>
-      <w:pPr>
-        <w:rPr>
-          <w:lang w:val="es-MX"/>
-        </w:rPr>
-      </w:pPr>
-    </w:p>
-    <w:p>
-      <w:pPr>
-        <w:rPr>
-          <w:lang w:val="es-MX"/>
-        </w:rPr>
-      </w:pPr>
-    </w:p>
-    <w:p>
-      <w:pPr>
-        <w:rPr>
-          <w:lang w:val="es-MX"/>
-        </w:rPr>
-      </w:pPr>
-    </w:p>
-    <w:p>
-      <w:pPr>
-        <w:rPr>
-          <w:lang w:val="es-MX"/>
-        </w:rPr>
-      </w:pPr>
-    </w:p>
-    <w:p>
-      <w:pPr>
-        <w:rPr>
-          <w:lang w:val="es-MX"/>
-        </w:rPr>
-      </w:pPr>
-    </w:p>
-    <w:p>
-      <w:pPr>
-        <w:rPr>
-          <w:lang w:val="es-MX"/>
-        </w:rPr>
-      </w:pPr>
-      <w:bookmarkStart w:id="0" w:name="_GoBack"/>
-      <w:bookmarkEnd w:id="0"/>
-      <w:r>
-        <w:rPr>
-          <w:lang w:val="es-MX"/>
-        </w:rPr>
-        <w:lastRenderedPageBreak/>
-        <w:t>Componente TS de la  nueva ruta a la que voy (“hijo”):</w:t>
+      <w:r>
+        <w:rPr>
+          <w:lang w:val="es-MX"/>
+        </w:rPr>
+        <w:t xml:space="preserve">Finalmente, por alguna razón, también debe cambiar el nombre de la propiedad </w:t>
+      </w:r>
+      <w:proofErr w:type="spellStart"/>
+      <w:r>
+        <w:rPr>
+          <w:i/>
+          <w:lang w:val="es-MX"/>
+        </w:rPr>
+        <w:t>styleUrl</w:t>
+      </w:r>
+      <w:proofErr w:type="spellEnd"/>
+      <w:r>
+        <w:rPr>
+          <w:lang w:val="es-MX"/>
+        </w:rPr>
+        <w:t xml:space="preserve"> </w:t>
+      </w:r>
+      <w:proofErr w:type="gramStart"/>
+      <w:r>
+        <w:rPr>
+          <w:lang w:val="es-MX"/>
+        </w:rPr>
+        <w:t>que</w:t>
+      </w:r>
+      <w:proofErr w:type="gramEnd"/>
+      <w:r>
+        <w:rPr>
+          <w:lang w:val="es-MX"/>
+        </w:rPr>
+        <w:t xml:space="preserve"> por defecto esta en singular, a plural </w:t>
+      </w:r>
+      <w:proofErr w:type="spellStart"/>
+      <w:r>
+        <w:rPr>
+          <w:i/>
+          <w:lang w:val="es-MX"/>
+        </w:rPr>
+        <w:t>styleUrl</w:t>
+      </w:r>
+      <w:r>
+        <w:rPr>
+          <w:i/>
+          <w:lang w:val="es-MX"/>
+        </w:rPr>
+        <w:t>s</w:t>
+      </w:r>
+      <w:proofErr w:type="spellEnd"/>
+      <w:r>
+        <w:rPr>
+          <w:i/>
+          <w:lang w:val="es-MX"/>
+        </w:rPr>
+        <w:t xml:space="preserve">, </w:t>
+      </w:r>
+      <w:r>
+        <w:rPr>
+          <w:lang w:val="es-MX"/>
+        </w:rPr>
+        <w:t xml:space="preserve">tanto en el componente hijo como en el componente padre y hacerlo </w:t>
+      </w:r>
+      <w:proofErr w:type="spellStart"/>
+      <w:r>
+        <w:rPr>
+          <w:lang w:val="es-MX"/>
+        </w:rPr>
+        <w:t>array</w:t>
+      </w:r>
+      <w:proofErr w:type="spellEnd"/>
+      <w:r>
+        <w:rPr>
+          <w:lang w:val="es-MX"/>
+        </w:rPr>
+        <w:t>, por ese se pone entre llaves cuadradas.</w:t>
+      </w:r>
+    </w:p>
+    <w:p>
+      <w:pPr>
+        <w:rPr>
+          <w:lang w:val="es-MX"/>
+        </w:rPr>
+      </w:pPr>
+      <w:r>
+        <w:rPr>
+          <w:lang w:val="es-MX"/>
+        </w:rPr>
+        <w:t>10. Sin embargo, cuando los parámetros se quieren pasar anidando paginas (</w:t>
+      </w:r>
+      <w:proofErr w:type="spellStart"/>
+      <w:r>
+        <w:rPr>
+          <w:lang w:val="es-MX"/>
+        </w:rPr>
+        <w:t>pages</w:t>
+      </w:r>
+      <w:proofErr w:type="spellEnd"/>
+      <w:r>
+        <w:rPr>
+          <w:lang w:val="es-MX"/>
+        </w:rPr>
+        <w:t xml:space="preserve">) en lugar del componente hijo explicito dentro del componente padre, esto se debe hacer mediante </w:t>
+      </w:r>
+      <w:proofErr w:type="spellStart"/>
+      <w:r>
+        <w:rPr>
+          <w:b/>
+          <w:i/>
+          <w:lang w:val="es-MX"/>
+        </w:rPr>
+        <w:t>params</w:t>
+      </w:r>
+      <w:proofErr w:type="spellEnd"/>
+      <w:r>
+        <w:rPr>
+          <w:b/>
+          <w:i/>
+          <w:lang w:val="es-MX"/>
+        </w:rPr>
+        <w:t xml:space="preserve">, </w:t>
+      </w:r>
+      <w:proofErr w:type="spellStart"/>
+      <w:r>
+        <w:rPr>
+          <w:lang w:val="es-MX"/>
+        </w:rPr>
+        <w:t>asi</w:t>
+      </w:r>
+      <w:proofErr w:type="spellEnd"/>
+      <w:r>
+        <w:rPr>
+          <w:lang w:val="es-MX"/>
+        </w:rPr>
+        <w:t>:</w:t>
+      </w:r>
+    </w:p>
+    <w:p>
+      <w:pPr>
+        <w:rPr>
+          <w:lang w:val="es-MX"/>
+        </w:rPr>
+      </w:pPr>
+      <w:r>
+        <w:rPr>
+          <w:lang w:val="es-MX"/>
+        </w:rPr>
+        <w:t>componente HTML del padre:</w:t>
       </w:r>
     </w:p>
     <w:p>
@@ -4892,10 +4713,10 @@
           <w:lang w:val="es-MX" w:eastAsia="es-MX"/>
         </w:rPr>
         <w:drawing>
-          <wp:inline distT="0" distB="0" distL="0" distR="0" wp14:anchorId="312C04DA" wp14:editId="3C322343">
-            <wp:extent cx="5612130" cy="3238500"/>
-            <wp:effectExtent l="0" t="0" r="7620" b="0"/>
-            <wp:docPr id="5" name="Imagen 5"/>
+          <wp:inline distT="0" distB="0" distL="0" distR="0" wp14:anchorId="1A8AC01F" wp14:editId="55050CBF">
+            <wp:extent cx="5612130" cy="2201545"/>
+            <wp:effectExtent l="0" t="0" r="7620" b="8255"/>
+            <wp:docPr id="4" name="Imagen 4"/>
             <wp:cNvGraphicFramePr>
               <a:graphicFrameLocks xmlns:a="http://schemas.openxmlformats.org/drawingml/2006/main" noChangeAspect="1"/>
             </wp:cNvGraphicFramePr>
@@ -4915,6 +4736,124 @@
                   <pic:spPr>
                     <a:xfrm>
                       <a:off x="0" y="0"/>
+                      <a:ext cx="5612130" cy="2201545"/>
+                    </a:xfrm>
+                    <a:prstGeom prst="rect">
+                      <a:avLst/>
+                    </a:prstGeom>
+                  </pic:spPr>
+                </pic:pic>
+              </a:graphicData>
+            </a:graphic>
+          </wp:inline>
+        </w:drawing>
+      </w:r>
+    </w:p>
+    <w:p>
+      <w:pPr>
+        <w:rPr>
+          <w:lang w:val="es-MX"/>
+        </w:rPr>
+      </w:pPr>
+    </w:p>
+    <w:p>
+      <w:pPr>
+        <w:rPr>
+          <w:lang w:val="es-MX"/>
+        </w:rPr>
+      </w:pPr>
+    </w:p>
+    <w:p>
+      <w:pPr>
+        <w:rPr>
+          <w:lang w:val="es-MX"/>
+        </w:rPr>
+      </w:pPr>
+    </w:p>
+    <w:p>
+      <w:pPr>
+        <w:rPr>
+          <w:lang w:val="es-MX"/>
+        </w:rPr>
+      </w:pPr>
+    </w:p>
+    <w:p>
+      <w:pPr>
+        <w:rPr>
+          <w:lang w:val="es-MX"/>
+        </w:rPr>
+      </w:pPr>
+    </w:p>
+    <w:p>
+      <w:pPr>
+        <w:rPr>
+          <w:lang w:val="es-MX"/>
+        </w:rPr>
+      </w:pPr>
+    </w:p>
+    <w:p>
+      <w:pPr>
+        <w:rPr>
+          <w:lang w:val="es-MX"/>
+        </w:rPr>
+      </w:pPr>
+    </w:p>
+    <w:p>
+      <w:pPr>
+        <w:rPr>
+          <w:lang w:val="es-MX"/>
+        </w:rPr>
+      </w:pPr>
+    </w:p>
+    <w:p>
+      <w:pPr>
+        <w:rPr>
+          <w:lang w:val="es-MX"/>
+        </w:rPr>
+      </w:pPr>
+      <w:r>
+        <w:rPr>
+          <w:lang w:val="es-MX"/>
+        </w:rPr>
+        <w:lastRenderedPageBreak/>
+        <w:t>Componente TS de la  nueva ruta a la que voy (“hijo”):</w:t>
+      </w:r>
+    </w:p>
+    <w:p>
+      <w:pPr>
+        <w:rPr>
+          <w:lang w:val="es-MX"/>
+        </w:rPr>
+      </w:pPr>
+      <w:r>
+        <w:rPr>
+          <w:noProof/>
+          <w:lang w:val="es-MX" w:eastAsia="es-MX"/>
+        </w:rPr>
+        <w:drawing>
+          <wp:inline distT="0" distB="0" distL="0" distR="0" wp14:anchorId="312C04DA" wp14:editId="3C322343">
+            <wp:extent cx="5612130" cy="3238500"/>
+            <wp:effectExtent l="0" t="0" r="7620" b="0"/>
+            <wp:docPr id="5" name="Imagen 5"/>
+            <wp:cNvGraphicFramePr>
+              <a:graphicFrameLocks xmlns:a="http://schemas.openxmlformats.org/drawingml/2006/main" noChangeAspect="1"/>
+            </wp:cNvGraphicFramePr>
+            <a:graphic xmlns:a="http://schemas.openxmlformats.org/drawingml/2006/main">
+              <a:graphicData uri="http://schemas.openxmlformats.org/drawingml/2006/picture">
+                <pic:pic xmlns:pic="http://schemas.openxmlformats.org/drawingml/2006/picture">
+                  <pic:nvPicPr>
+                    <pic:cNvPr id="1" name=""/>
+                    <pic:cNvPicPr/>
+                  </pic:nvPicPr>
+                  <pic:blipFill>
+                    <a:blip r:embed="rId8"/>
+                    <a:stretch>
+                      <a:fillRect/>
+                    </a:stretch>
+                  </pic:blipFill>
+                  <pic:spPr>
+                    <a:xfrm>
+                      <a:off x="0" y="0"/>
                       <a:ext cx="5612130" cy="3238500"/>
                     </a:xfrm>
                     <a:prstGeom prst="rect">
@@ -5810,22 +5749,19 @@
       </w:pPr>
     </w:p>
     <w:p>
-      <w:pPr>
-        <w:rPr>
-          <w:lang w:val="es-MX"/>
-        </w:rPr>
-      </w:pPr>
-      <w:r>
-        <w:rPr>
-          <w:lang w:val="es-MX"/>
-        </w:rPr>
-        <w:t xml:space="preserve">12. Editar </w:t>
-      </w:r>
-      <w:proofErr w:type="spellStart"/>
-      <w:r>
-        <w:rPr>
-          <w:lang w:val="es-MX"/>
-        </w:rPr>
+      <w:r>
+        <w:t xml:space="preserve">12. </w:t>
+      </w:r>
+      <w:proofErr w:type="spellStart"/>
+      <w:r>
+        <w:t>Editar</w:t>
+      </w:r>
+      <w:proofErr w:type="spellEnd"/>
+      <w:r>
+        <w:t xml:space="preserve"> </w:t>
+      </w:r>
+      <w:proofErr w:type="spellStart"/>
+      <w:r>
         <w:t>Program.cs</w:t>
       </w:r>
       <w:proofErr w:type="spellEnd"/>
@@ -5958,12 +5894,6 @@
     <w:p>
       <w:pPr>
         <w:rPr>
-          <w:u w:val="single"/>
-        </w:rPr>
-      </w:pPr>
-      <w:proofErr w:type="gramStart"/>
-      <w:r>
-        <w:rPr>
           <w:rFonts w:ascii="Courier New" w:hAnsi="Courier New" w:cs="Courier New"/>
           <w:b/>
           <w:bCs/>
@@ -5971,9 +5901,8 @@
           <w:sz w:val="18"/>
           <w:szCs w:val="18"/>
         </w:rPr>
-        <w:t>options.UseSqlServer</w:t>
-      </w:r>
-      <w:proofErr w:type="gramEnd"/>
+      </w:pPr>
+      <w:proofErr w:type="gramStart"/>
       <w:r>
         <w:rPr>
           <w:rFonts w:ascii="Courier New" w:hAnsi="Courier New" w:cs="Courier New"/>
@@ -5983,22 +5912,1034 @@
           <w:sz w:val="18"/>
           <w:szCs w:val="18"/>
         </w:rPr>
+        <w:t>options.UseSqlServer</w:t>
+      </w:r>
+      <w:proofErr w:type="gramEnd"/>
+      <w:r>
+        <w:rPr>
+          <w:rFonts w:ascii="Courier New" w:hAnsi="Courier New" w:cs="Courier New"/>
+          <w:b/>
+          <w:bCs/>
+          <w:color w:val="2D3B45"/>
+          <w:sz w:val="18"/>
+          <w:szCs w:val="18"/>
+        </w:rPr>
         <w:t>(builder.Configuration.GetConnectionString("chdb")));</w:t>
       </w:r>
     </w:p>
-    <w:p/>
-    <w:p/>
-    <w:p>
-      <w:pPr>
+    <w:p>
+      <w:pPr>
+        <w:rPr>
+          <w:rFonts w:ascii="Courier New" w:hAnsi="Courier New" w:cs="Courier New"/>
+          <w:b/>
+          <w:bCs/>
+          <w:color w:val="2D3B45"/>
+          <w:sz w:val="18"/>
+          <w:szCs w:val="18"/>
+        </w:rPr>
+      </w:pPr>
+    </w:p>
+    <w:p>
+      <w:pPr>
+        <w:rPr>
+          <w:rFonts w:ascii="Courier New" w:hAnsi="Courier New" w:cs="Courier New"/>
+          <w:b/>
+          <w:bCs/>
+          <w:color w:val="2D3B45"/>
+          <w:sz w:val="18"/>
+          <w:szCs w:val="18"/>
+        </w:rPr>
+      </w:pPr>
+    </w:p>
+    <w:p>
+      <w:pPr>
+        <w:rPr>
+          <w:rFonts w:ascii="Courier New" w:hAnsi="Courier New" w:cs="Courier New"/>
+          <w:b/>
+          <w:bCs/>
+          <w:color w:val="2D3B45"/>
+          <w:sz w:val="18"/>
+          <w:szCs w:val="18"/>
+        </w:rPr>
+      </w:pPr>
+    </w:p>
+    <w:p>
+      <w:pPr>
+        <w:rPr>
+          <w:lang w:val="es-MX"/>
+        </w:rPr>
+      </w:pPr>
+      <w:r>
+        <w:rPr>
+          <w:lang w:val="es-MX"/>
+        </w:rPr>
+        <w:lastRenderedPageBreak/>
+        <w:t xml:space="preserve">13. Para eliminar registros existentes desde un componente hijo hacia un componente padre que </w:t>
+      </w:r>
+      <w:proofErr w:type="spellStart"/>
+      <w:r>
+        <w:rPr>
+          <w:lang w:val="es-MX"/>
+        </w:rPr>
+        <w:t>esta</w:t>
+      </w:r>
+      <w:proofErr w:type="spellEnd"/>
+      <w:r>
+        <w:rPr>
+          <w:lang w:val="es-MX"/>
+        </w:rPr>
+        <w:t xml:space="preserve"> ma</w:t>
+      </w:r>
+      <w:r>
+        <w:rPr>
+          <w:lang w:val="es-MX"/>
+        </w:rPr>
+        <w:t>n</w:t>
+      </w:r>
+      <w:bookmarkStart w:id="0" w:name="_GoBack"/>
+      <w:bookmarkEnd w:id="0"/>
+      <w:r>
+        <w:rPr>
+          <w:lang w:val="es-MX"/>
+        </w:rPr>
+        <w:t xml:space="preserve">ejando la </w:t>
+      </w:r>
+      <w:proofErr w:type="spellStart"/>
+      <w:r>
+        <w:rPr>
+          <w:lang w:val="es-MX"/>
+        </w:rPr>
+        <w:t>logica</w:t>
+      </w:r>
+      <w:proofErr w:type="spellEnd"/>
+      <w:r>
+        <w:rPr>
+          <w:lang w:val="es-MX"/>
+        </w:rPr>
+        <w:t xml:space="preserve">, se deben usar propiedades @Input, @Output y </w:t>
+      </w:r>
+      <w:proofErr w:type="spellStart"/>
+      <w:r>
+        <w:rPr>
+          <w:lang w:val="es-MX"/>
+        </w:rPr>
+        <w:t>EventEmmiter</w:t>
+      </w:r>
+      <w:proofErr w:type="spellEnd"/>
+      <w:r>
+        <w:rPr>
+          <w:lang w:val="es-MX"/>
+        </w:rPr>
+        <w:t>:</w:t>
+      </w:r>
+    </w:p>
+    <w:p>
+      <w:pPr>
+        <w:rPr>
+          <w:i/>
+          <w:lang w:val="es-MX"/>
+        </w:rPr>
+      </w:pPr>
+      <w:r>
+        <w:rPr>
+          <w:i/>
+          <w:lang w:val="es-MX"/>
+        </w:rPr>
+        <w:t>Componente –hijo-</w:t>
+      </w:r>
+    </w:p>
+    <w:p>
+      <w:pPr>
+        <w:rPr>
+          <w:u w:val="single"/>
+          <w:lang w:val="es-MX"/>
+        </w:rPr>
+      </w:pPr>
+      <w:r>
+        <w:rPr>
+          <w:noProof/>
+          <w:lang w:val="es-MX" w:eastAsia="es-MX"/>
+        </w:rPr>
+        <w:drawing>
+          <wp:inline distT="0" distB="0" distL="0" distR="0" wp14:anchorId="7BC148FB" wp14:editId="6E8FD859">
+            <wp:extent cx="4533900" cy="2251047"/>
+            <wp:effectExtent l="0" t="0" r="0" b="0"/>
+            <wp:docPr id="7" name="Imagen 7"/>
+            <wp:cNvGraphicFramePr>
+              <a:graphicFrameLocks xmlns:a="http://schemas.openxmlformats.org/drawingml/2006/main" noChangeAspect="1"/>
+            </wp:cNvGraphicFramePr>
+            <a:graphic xmlns:a="http://schemas.openxmlformats.org/drawingml/2006/main">
+              <a:graphicData uri="http://schemas.openxmlformats.org/drawingml/2006/picture">
+                <pic:pic xmlns:pic="http://schemas.openxmlformats.org/drawingml/2006/picture">
+                  <pic:nvPicPr>
+                    <pic:cNvPr id="1" name=""/>
+                    <pic:cNvPicPr/>
+                  </pic:nvPicPr>
+                  <pic:blipFill>
+                    <a:blip r:embed="rId9"/>
+                    <a:stretch>
+                      <a:fillRect/>
+                    </a:stretch>
+                  </pic:blipFill>
+                  <pic:spPr>
+                    <a:xfrm>
+                      <a:off x="0" y="0"/>
+                      <a:ext cx="4541820" cy="2254979"/>
+                    </a:xfrm>
+                    <a:prstGeom prst="rect">
+                      <a:avLst/>
+                    </a:prstGeom>
+                  </pic:spPr>
+                </pic:pic>
+              </a:graphicData>
+            </a:graphic>
+          </wp:inline>
+        </w:drawing>
+      </w:r>
+    </w:p>
+    <w:p>
+      <w:pPr>
+        <w:rPr>
+          <w:lang w:val="es-MX"/>
+        </w:rPr>
+      </w:pPr>
+      <w:r>
+        <w:rPr>
+          <w:lang w:val="es-MX"/>
+        </w:rPr>
+        <w:t xml:space="preserve">Adicionalmente la conexión entro los componentes </w:t>
+      </w:r>
+      <w:r>
+        <w:rPr>
+          <w:lang w:val="es-MX"/>
+        </w:rPr>
+        <w:t>se finaliza en los archivos HTML.</w:t>
+      </w:r>
+    </w:p>
+    <w:p>
+      <w:pPr>
+        <w:rPr>
+          <w:i/>
+          <w:lang w:val="es-MX"/>
+        </w:rPr>
+      </w:pPr>
+      <w:r>
+        <w:rPr>
+          <w:i/>
+          <w:lang w:val="es-MX"/>
+        </w:rPr>
+        <w:t>HTML –hijo-</w:t>
+      </w:r>
+    </w:p>
+    <w:p>
+      <w:pPr>
+        <w:rPr>
+          <w:lang w:val="es-MX"/>
+        </w:rPr>
+      </w:pPr>
+      <w:r>
+        <w:rPr>
+          <w:noProof/>
+          <w:lang w:val="es-MX" w:eastAsia="es-MX"/>
+        </w:rPr>
+        <w:drawing>
+          <wp:inline distT="0" distB="0" distL="0" distR="0" wp14:anchorId="6C115C47" wp14:editId="46803907">
+            <wp:extent cx="5612130" cy="2164080"/>
+            <wp:effectExtent l="0" t="0" r="7620" b="7620"/>
+            <wp:docPr id="8" name="Imagen 8"/>
+            <wp:cNvGraphicFramePr>
+              <a:graphicFrameLocks xmlns:a="http://schemas.openxmlformats.org/drawingml/2006/main" noChangeAspect="1"/>
+            </wp:cNvGraphicFramePr>
+            <a:graphic xmlns:a="http://schemas.openxmlformats.org/drawingml/2006/main">
+              <a:graphicData uri="http://schemas.openxmlformats.org/drawingml/2006/picture">
+                <pic:pic xmlns:pic="http://schemas.openxmlformats.org/drawingml/2006/picture">
+                  <pic:nvPicPr>
+                    <pic:cNvPr id="1" name=""/>
+                    <pic:cNvPicPr/>
+                  </pic:nvPicPr>
+                  <pic:blipFill>
+                    <a:blip r:embed="rId10"/>
+                    <a:stretch>
+                      <a:fillRect/>
+                    </a:stretch>
+                  </pic:blipFill>
+                  <pic:spPr>
+                    <a:xfrm>
+                      <a:off x="0" y="0"/>
+                      <a:ext cx="5612130" cy="2164080"/>
+                    </a:xfrm>
+                    <a:prstGeom prst="rect">
+                      <a:avLst/>
+                    </a:prstGeom>
+                  </pic:spPr>
+                </pic:pic>
+              </a:graphicData>
+            </a:graphic>
+          </wp:inline>
+        </w:drawing>
+      </w:r>
+    </w:p>
+    <w:p>
+      <w:pPr>
+        <w:rPr>
+          <w:lang w:val="es-MX"/>
+        </w:rPr>
+      </w:pPr>
+    </w:p>
+    <w:p>
+      <w:pPr>
+        <w:rPr>
+          <w:lang w:val="es-MX"/>
+        </w:rPr>
+      </w:pPr>
+    </w:p>
+    <w:p>
+      <w:pPr>
+        <w:rPr>
+          <w:lang w:val="es-MX"/>
+        </w:rPr>
+      </w:pPr>
+    </w:p>
+    <w:p>
+      <w:pPr>
+        <w:rPr>
+          <w:lang w:val="es-MX"/>
+        </w:rPr>
+      </w:pPr>
+    </w:p>
+    <w:p>
+      <w:pPr>
+        <w:rPr>
+          <w:lang w:val="es-MX"/>
+        </w:rPr>
+      </w:pPr>
+    </w:p>
+    <w:p>
+      <w:pPr>
+        <w:rPr>
+          <w:lang w:val="es-MX"/>
+        </w:rPr>
+      </w:pPr>
+    </w:p>
+    <w:p>
+      <w:pPr>
+        <w:rPr>
+          <w:lang w:val="es-MX"/>
+        </w:rPr>
+      </w:pPr>
+    </w:p>
+    <w:p>
+      <w:pPr>
+        <w:rPr>
+          <w:lang w:val="es-MX"/>
+        </w:rPr>
+      </w:pPr>
+    </w:p>
+    <w:p>
+      <w:pPr>
+        <w:rPr>
+          <w:i/>
+          <w:lang w:val="es-MX"/>
+        </w:rPr>
+      </w:pPr>
+      <w:r>
+        <w:rPr>
+          <w:i/>
+          <w:lang w:val="es-MX"/>
+        </w:rPr>
+        <w:lastRenderedPageBreak/>
+        <w:t>Componente –Padre</w:t>
+      </w:r>
+    </w:p>
+    <w:p>
+      <w:pPr>
+        <w:rPr>
+          <w:lang w:val="es-MX"/>
+        </w:rPr>
+      </w:pPr>
+      <w:r>
+        <w:rPr>
+          <w:noProof/>
+          <w:lang w:val="es-MX" w:eastAsia="es-MX"/>
+        </w:rPr>
+        <w:drawing>
+          <wp:inline distT="0" distB="0" distL="0" distR="0" wp14:anchorId="4C4570F1" wp14:editId="26520C4C">
+            <wp:extent cx="5612130" cy="4727575"/>
+            <wp:effectExtent l="0" t="0" r="7620" b="0"/>
+            <wp:docPr id="10" name="Imagen 10"/>
+            <wp:cNvGraphicFramePr>
+              <a:graphicFrameLocks xmlns:a="http://schemas.openxmlformats.org/drawingml/2006/main" noChangeAspect="1"/>
+            </wp:cNvGraphicFramePr>
+            <a:graphic xmlns:a="http://schemas.openxmlformats.org/drawingml/2006/main">
+              <a:graphicData uri="http://schemas.openxmlformats.org/drawingml/2006/picture">
+                <pic:pic xmlns:pic="http://schemas.openxmlformats.org/drawingml/2006/picture">
+                  <pic:nvPicPr>
+                    <pic:cNvPr id="1" name=""/>
+                    <pic:cNvPicPr/>
+                  </pic:nvPicPr>
+                  <pic:blipFill>
+                    <a:blip r:embed="rId11"/>
+                    <a:stretch>
+                      <a:fillRect/>
+                    </a:stretch>
+                  </pic:blipFill>
+                  <pic:spPr>
+                    <a:xfrm>
+                      <a:off x="0" y="0"/>
+                      <a:ext cx="5612130" cy="4727575"/>
+                    </a:xfrm>
+                    <a:prstGeom prst="rect">
+                      <a:avLst/>
+                    </a:prstGeom>
+                  </pic:spPr>
+                </pic:pic>
+              </a:graphicData>
+            </a:graphic>
+          </wp:inline>
+        </w:drawing>
+      </w:r>
+    </w:p>
+    <w:p>
+      <w:pPr>
+        <w:rPr>
+          <w:i/>
+          <w:lang w:val="es-MX"/>
+        </w:rPr>
+      </w:pPr>
+      <w:r>
+        <w:rPr>
+          <w:i/>
+          <w:lang w:val="es-MX"/>
+        </w:rPr>
+        <w:t>HTML –padre-</w:t>
+      </w:r>
+    </w:p>
+    <w:p>
+      <w:pPr>
+        <w:rPr>
+          <w:lang w:val="es-MX"/>
+        </w:rPr>
+      </w:pPr>
+      <w:r>
+        <w:rPr>
+          <w:noProof/>
+          <w:lang w:val="es-MX" w:eastAsia="es-MX"/>
+        </w:rPr>
+        <w:drawing>
+          <wp:inline distT="0" distB="0" distL="0" distR="0" wp14:anchorId="6B35EB39" wp14:editId="5C0A3BDF">
+            <wp:extent cx="5612130" cy="1217295"/>
+            <wp:effectExtent l="0" t="0" r="7620" b="1905"/>
+            <wp:docPr id="9" name="Imagen 9"/>
+            <wp:cNvGraphicFramePr>
+              <a:graphicFrameLocks xmlns:a="http://schemas.openxmlformats.org/drawingml/2006/main" noChangeAspect="1"/>
+            </wp:cNvGraphicFramePr>
+            <a:graphic xmlns:a="http://schemas.openxmlformats.org/drawingml/2006/main">
+              <a:graphicData uri="http://schemas.openxmlformats.org/drawingml/2006/picture">
+                <pic:pic xmlns:pic="http://schemas.openxmlformats.org/drawingml/2006/picture">
+                  <pic:nvPicPr>
+                    <pic:cNvPr id="1" name=""/>
+                    <pic:cNvPicPr/>
+                  </pic:nvPicPr>
+                  <pic:blipFill>
+                    <a:blip r:embed="rId12"/>
+                    <a:stretch>
+                      <a:fillRect/>
+                    </a:stretch>
+                  </pic:blipFill>
+                  <pic:spPr>
+                    <a:xfrm>
+                      <a:off x="0" y="0"/>
+                      <a:ext cx="5612130" cy="1217295"/>
+                    </a:xfrm>
+                    <a:prstGeom prst="rect">
+                      <a:avLst/>
+                    </a:prstGeom>
+                  </pic:spPr>
+                </pic:pic>
+              </a:graphicData>
+            </a:graphic>
+          </wp:inline>
+        </w:drawing>
+      </w:r>
+    </w:p>
+    <w:p>
+      <w:pPr>
+        <w:rPr>
+          <w:b/>
+        </w:rPr>
+      </w:pPr>
+    </w:p>
+    <w:p>
+      <w:pPr>
+        <w:rPr>
+          <w:b/>
+        </w:rPr>
+      </w:pPr>
+    </w:p>
+    <w:p>
+      <w:pPr>
+        <w:rPr>
+          <w:b/>
+        </w:rPr>
+      </w:pPr>
+    </w:p>
+    <w:p>
+      <w:pPr>
+        <w:rPr>
+          <w:b/>
+        </w:rPr>
+      </w:pPr>
+    </w:p>
+    <w:p>
+      <w:pPr>
+        <w:rPr>
+          <w:b/>
+        </w:rPr>
+      </w:pPr>
+    </w:p>
+    <w:p>
+      <w:pPr>
+        <w:rPr>
+          <w:b/>
+        </w:rPr>
+      </w:pPr>
+      <w:r>
+        <w:rPr>
+          <w:b/>
+        </w:rPr>
+        <w:lastRenderedPageBreak/>
+        <w:t>Contact Form</w:t>
+      </w:r>
+    </w:p>
+    <w:p>
+      <w:pPr>
+        <w:pStyle w:val="Prrafodelista"/>
+        <w:numPr>
+          <w:ilvl w:val="0"/>
+          <w:numId w:val="2"/>
+        </w:numPr>
+        <w:rPr>
+          <w:lang w:val="es-MX"/>
+        </w:rPr>
+      </w:pPr>
+      <w:r>
+        <w:rPr>
+          <w:lang w:val="es-MX"/>
+        </w:rPr>
+        <w:t xml:space="preserve">Para poner a funcionar el formulario tomado de </w:t>
+      </w:r>
+      <w:proofErr w:type="spellStart"/>
+      <w:r>
+        <w:rPr>
+          <w:lang w:val="es-MX"/>
+        </w:rPr>
+        <w:t>Bootstrap</w:t>
+      </w:r>
+      <w:proofErr w:type="spellEnd"/>
+      <w:r>
+        <w:rPr>
+          <w:lang w:val="es-MX"/>
+        </w:rPr>
+        <w:t xml:space="preserve">, es necesario </w:t>
+      </w:r>
+      <w:proofErr w:type="spellStart"/>
+      <w:r>
+        <w:rPr>
+          <w:lang w:val="es-MX"/>
+        </w:rPr>
+        <w:t>importer</w:t>
+      </w:r>
+      <w:proofErr w:type="spellEnd"/>
+      <w:r>
+        <w:rPr>
+          <w:lang w:val="es-MX"/>
+        </w:rPr>
+        <w:t xml:space="preserve"> los </w:t>
+      </w:r>
+      <w:proofErr w:type="spellStart"/>
+      <w:r>
+        <w:rPr>
+          <w:lang w:val="es-MX"/>
+        </w:rPr>
+        <w:t>modulos</w:t>
+      </w:r>
+      <w:proofErr w:type="spellEnd"/>
+      <w:r>
+        <w:rPr>
+          <w:lang w:val="es-MX"/>
+        </w:rPr>
+        <w:t>:</w:t>
+      </w:r>
+    </w:p>
+    <w:p>
+      <w:pPr>
+        <w:pStyle w:val="Prrafodelista"/>
+        <w:numPr>
+          <w:ilvl w:val="0"/>
+          <w:numId w:val="3"/>
+        </w:numPr>
+        <w:autoSpaceDE w:val="0"/>
+        <w:autoSpaceDN w:val="0"/>
+        <w:adjustRightInd w:val="0"/>
+        <w:spacing w:after="0" w:line="240" w:lineRule="auto"/>
+        <w:ind w:left="990" w:hanging="270"/>
         <w:rPr>
           <w:rFonts w:ascii="Cascadia Mono" w:hAnsi="Cascadia Mono" w:cs="Cascadia Mono"/>
           <w:color w:val="000000"/>
           <w:sz w:val="19"/>
           <w:szCs w:val="19"/>
-        </w:rPr>
-      </w:pPr>
-    </w:p>
-    <w:p/>
+          <w:lang w:val="es-MX"/>
+        </w:rPr>
+      </w:pPr>
+      <w:proofErr w:type="spellStart"/>
+      <w:r>
+        <w:rPr>
+          <w:rFonts w:ascii="Cascadia Mono" w:hAnsi="Cascadia Mono" w:cs="Cascadia Mono"/>
+          <w:color w:val="2B91AF"/>
+          <w:sz w:val="19"/>
+          <w:szCs w:val="19"/>
+          <w:lang w:val="es-MX"/>
+        </w:rPr>
+        <w:t>ReactiveFormsModule</w:t>
+      </w:r>
+      <w:proofErr w:type="spellEnd"/>
+      <w:r>
+        <w:rPr>
+          <w:rFonts w:ascii="Cascadia Mono" w:hAnsi="Cascadia Mono" w:cs="Cascadia Mono"/>
+          <w:color w:val="000000"/>
+          <w:sz w:val="19"/>
+          <w:szCs w:val="19"/>
+          <w:lang w:val="es-MX"/>
+        </w:rPr>
+        <w:t>,</w:t>
+      </w:r>
+    </w:p>
+    <w:p>
+      <w:pPr>
+        <w:pStyle w:val="Prrafodelista"/>
+        <w:numPr>
+          <w:ilvl w:val="0"/>
+          <w:numId w:val="3"/>
+        </w:numPr>
+        <w:ind w:left="990" w:hanging="270"/>
+        <w:rPr>
+          <w:lang w:val="es-MX"/>
+        </w:rPr>
+      </w:pPr>
+      <w:proofErr w:type="spellStart"/>
+      <w:r>
+        <w:rPr>
+          <w:rFonts w:ascii="Cascadia Mono" w:hAnsi="Cascadia Mono" w:cs="Cascadia Mono"/>
+          <w:color w:val="2B91AF"/>
+          <w:sz w:val="19"/>
+          <w:szCs w:val="19"/>
+          <w:lang w:val="es-MX"/>
+        </w:rPr>
+        <w:t>FormsModule</w:t>
+      </w:r>
+      <w:proofErr w:type="spellEnd"/>
+    </w:p>
+    <w:p>
+      <w:pPr>
+        <w:ind w:left="720"/>
+        <w:rPr>
+          <w:lang w:val="es-MX"/>
+        </w:rPr>
+      </w:pPr>
+      <w:r>
+        <w:rPr>
+          <w:noProof/>
+          <w:lang w:val="es-MX" w:eastAsia="es-MX"/>
+        </w:rPr>
+        <w:drawing>
+          <wp:inline distT="0" distB="0" distL="0" distR="0" wp14:anchorId="28A913F6" wp14:editId="198458CB">
+            <wp:extent cx="5612130" cy="2556510"/>
+            <wp:effectExtent l="0" t="0" r="7620" b="0"/>
+            <wp:docPr id="2" name="Imagen 2"/>
+            <wp:cNvGraphicFramePr>
+              <a:graphicFrameLocks xmlns:a="http://schemas.openxmlformats.org/drawingml/2006/main" noChangeAspect="1"/>
+            </wp:cNvGraphicFramePr>
+            <a:graphic xmlns:a="http://schemas.openxmlformats.org/drawingml/2006/main">
+              <a:graphicData uri="http://schemas.openxmlformats.org/drawingml/2006/picture">
+                <pic:pic xmlns:pic="http://schemas.openxmlformats.org/drawingml/2006/picture">
+                  <pic:nvPicPr>
+                    <pic:cNvPr id="1" name=""/>
+                    <pic:cNvPicPr/>
+                  </pic:nvPicPr>
+                  <pic:blipFill>
+                    <a:blip r:embed="rId13"/>
+                    <a:stretch>
+                      <a:fillRect/>
+                    </a:stretch>
+                  </pic:blipFill>
+                  <pic:spPr>
+                    <a:xfrm>
+                      <a:off x="0" y="0"/>
+                      <a:ext cx="5612130" cy="2556510"/>
+                    </a:xfrm>
+                    <a:prstGeom prst="rect">
+                      <a:avLst/>
+                    </a:prstGeom>
+                  </pic:spPr>
+                </pic:pic>
+              </a:graphicData>
+            </a:graphic>
+          </wp:inline>
+        </w:drawing>
+      </w:r>
+    </w:p>
+    <w:p>
+      <w:pPr>
+        <w:pStyle w:val="Prrafodelista"/>
+        <w:numPr>
+          <w:ilvl w:val="0"/>
+          <w:numId w:val="2"/>
+        </w:numPr>
+        <w:rPr>
+          <w:lang w:val="es-MX"/>
+        </w:rPr>
+      </w:pPr>
+      <w:r>
+        <w:rPr>
+          <w:lang w:val="es-MX"/>
+        </w:rPr>
+        <w:t xml:space="preserve">La API debe inyectarse en el constructor para generar el método POST en el </w:t>
+      </w:r>
+      <w:proofErr w:type="spellStart"/>
+      <w:r>
+        <w:rPr>
+          <w:lang w:val="es-MX"/>
+        </w:rPr>
+        <w:t>backend</w:t>
+      </w:r>
+      <w:proofErr w:type="spellEnd"/>
+      <w:r>
+        <w:rPr>
+          <w:lang w:val="es-MX"/>
+        </w:rPr>
+        <w:t xml:space="preserve"> y una vez hecho eso, se recarga la base de datos:</w:t>
+      </w:r>
+    </w:p>
+    <w:p>
+      <w:pPr>
+        <w:pStyle w:val="Prrafodelista"/>
+        <w:rPr>
+          <w:lang w:val="es-MX"/>
+        </w:rPr>
+      </w:pPr>
+      <w:r>
+        <w:rPr>
+          <w:noProof/>
+          <w:lang w:val="es-MX" w:eastAsia="es-MX"/>
+        </w:rPr>
+        <w:drawing>
+          <wp:inline distT="0" distB="0" distL="0" distR="0" wp14:anchorId="4E048DB2" wp14:editId="5EBF5160">
+            <wp:extent cx="3898953" cy="2430780"/>
+            <wp:effectExtent l="0" t="0" r="6350" b="7620"/>
+            <wp:docPr id="6" name="Imagen 6"/>
+            <wp:cNvGraphicFramePr>
+              <a:graphicFrameLocks xmlns:a="http://schemas.openxmlformats.org/drawingml/2006/main" noChangeAspect="1"/>
+            </wp:cNvGraphicFramePr>
+            <a:graphic xmlns:a="http://schemas.openxmlformats.org/drawingml/2006/main">
+              <a:graphicData uri="http://schemas.openxmlformats.org/drawingml/2006/picture">
+                <pic:pic xmlns:pic="http://schemas.openxmlformats.org/drawingml/2006/picture">
+                  <pic:nvPicPr>
+                    <pic:cNvPr id="1" name=""/>
+                    <pic:cNvPicPr/>
+                  </pic:nvPicPr>
+                  <pic:blipFill>
+                    <a:blip r:embed="rId14"/>
+                    <a:stretch>
+                      <a:fillRect/>
+                    </a:stretch>
+                  </pic:blipFill>
+                  <pic:spPr>
+                    <a:xfrm>
+                      <a:off x="0" y="0"/>
+                      <a:ext cx="3906280" cy="2435348"/>
+                    </a:xfrm>
+                    <a:prstGeom prst="rect">
+                      <a:avLst/>
+                    </a:prstGeom>
+                  </pic:spPr>
+                </pic:pic>
+              </a:graphicData>
+            </a:graphic>
+          </wp:inline>
+        </w:drawing>
+      </w:r>
+    </w:p>
+    <w:p>
+      <w:pPr>
+        <w:pStyle w:val="Prrafodelista"/>
+        <w:numPr>
+          <w:ilvl w:val="0"/>
+          <w:numId w:val="2"/>
+        </w:numPr>
+        <w:rPr>
+          <w:lang w:val="es-MX"/>
+        </w:rPr>
+      </w:pPr>
+      <w:r>
+        <w:rPr>
+          <w:lang w:val="es-MX"/>
+        </w:rPr>
+        <w:t xml:space="preserve">En el elemento del formulario </w:t>
+      </w:r>
+      <w:r>
+        <w:rPr>
+          <w:rFonts w:ascii="Courier New" w:hAnsi="Courier New" w:cs="Courier New"/>
+          <w:b/>
+          <w:color w:val="00B0F0"/>
+          <w:lang w:val="es-MX"/>
+        </w:rPr>
+        <w:t>&lt;</w:t>
+      </w:r>
+      <w:proofErr w:type="spellStart"/>
+      <w:r>
+        <w:rPr>
+          <w:rFonts w:ascii="Courier New" w:hAnsi="Courier New" w:cs="Courier New"/>
+          <w:b/>
+          <w:color w:val="00B0F0"/>
+          <w:lang w:val="es-MX"/>
+        </w:rPr>
+        <w:t>form</w:t>
+      </w:r>
+      <w:proofErr w:type="spellEnd"/>
+      <w:r>
+        <w:rPr>
+          <w:rFonts w:ascii="Courier New" w:hAnsi="Courier New" w:cs="Courier New"/>
+          <w:b/>
+          <w:color w:val="00B0F0"/>
+          <w:lang w:val="es-MX"/>
+        </w:rPr>
+        <w:t>&gt;</w:t>
+      </w:r>
+      <w:r>
+        <w:rPr>
+          <w:lang w:val="es-MX"/>
+        </w:rPr>
+        <w:t xml:space="preserve"> es necesario llamar la propiedad </w:t>
+      </w:r>
+      <w:r>
+        <w:rPr>
+          <w:rFonts w:ascii="Courier New" w:hAnsi="Courier New" w:cs="Courier New"/>
+          <w:b/>
+          <w:color w:val="00B0F0"/>
+          <w:lang w:val="es-MX"/>
+        </w:rPr>
+        <w:t>[</w:t>
+      </w:r>
+      <w:proofErr w:type="spellStart"/>
+      <w:r>
+        <w:rPr>
+          <w:rFonts w:ascii="Courier New" w:hAnsi="Courier New" w:cs="Courier New"/>
+          <w:b/>
+          <w:color w:val="00B0F0"/>
+          <w:lang w:val="es-MX"/>
+        </w:rPr>
+        <w:t>formGroup</w:t>
+      </w:r>
+      <w:proofErr w:type="spellEnd"/>
+      <w:r>
+        <w:rPr>
+          <w:rFonts w:ascii="Courier New" w:hAnsi="Courier New" w:cs="Courier New"/>
+          <w:b/>
+          <w:color w:val="00B0F0"/>
+          <w:lang w:val="es-MX"/>
+        </w:rPr>
+        <w:t>]</w:t>
+      </w:r>
+      <w:r>
+        <w:rPr>
+          <w:color w:val="00B0F0"/>
+          <w:lang w:val="es-MX"/>
+        </w:rPr>
+        <w:t xml:space="preserve"> </w:t>
+      </w:r>
+      <w:r>
+        <w:rPr>
+          <w:lang w:val="es-MX"/>
+        </w:rPr>
+        <w:t xml:space="preserve">y e iniciar el evento </w:t>
+      </w:r>
+      <w:proofErr w:type="spellStart"/>
+      <w:r>
+        <w:rPr>
+          <w:rFonts w:ascii="Courier New" w:hAnsi="Courier New" w:cs="Courier New"/>
+          <w:b/>
+          <w:color w:val="00B0F0"/>
+          <w:lang w:val="es-MX"/>
+        </w:rPr>
+        <w:t>submit</w:t>
+      </w:r>
+      <w:proofErr w:type="spellEnd"/>
+      <w:r>
+        <w:rPr>
+          <w:color w:val="00B0F0"/>
+          <w:lang w:val="es-MX"/>
+        </w:rPr>
+        <w:t xml:space="preserve"> </w:t>
+      </w:r>
+      <w:r>
+        <w:rPr>
+          <w:lang w:val="es-MX"/>
+        </w:rPr>
+        <w:t>para prevenir que se accione con el botón antes de terminar el formulario</w:t>
+      </w:r>
+    </w:p>
+    <w:p>
+      <w:pPr>
+        <w:pStyle w:val="Prrafodelista"/>
+        <w:rPr>
+          <w:sz w:val="20"/>
+        </w:rPr>
+      </w:pPr>
+      <w:r>
+        <w:rPr>
+          <w:rFonts w:ascii="Cascadia Mono" w:hAnsi="Cascadia Mono" w:cs="Cascadia Mono"/>
+          <w:color w:val="0000FF"/>
+          <w:sz w:val="18"/>
+          <w:szCs w:val="19"/>
+        </w:rPr>
+        <w:t>&lt;</w:t>
+      </w:r>
+      <w:r>
+        <w:rPr>
+          <w:rFonts w:ascii="Cascadia Mono" w:hAnsi="Cascadia Mono" w:cs="Cascadia Mono"/>
+          <w:color w:val="800000"/>
+          <w:sz w:val="18"/>
+          <w:szCs w:val="19"/>
+        </w:rPr>
+        <w:t>form</w:t>
+      </w:r>
+      <w:r>
+        <w:rPr>
+          <w:rFonts w:ascii="Cascadia Mono" w:hAnsi="Cascadia Mono" w:cs="Cascadia Mono"/>
+          <w:color w:val="000000"/>
+          <w:sz w:val="18"/>
+          <w:szCs w:val="19"/>
+        </w:rPr>
+        <w:t xml:space="preserve"> </w:t>
+      </w:r>
+      <w:r>
+        <w:rPr>
+          <w:rFonts w:ascii="Cascadia Mono" w:hAnsi="Cascadia Mono" w:cs="Cascadia Mono"/>
+          <w:color w:val="FF0000"/>
+          <w:sz w:val="18"/>
+          <w:szCs w:val="19"/>
+        </w:rPr>
+        <w:t>[</w:t>
+      </w:r>
+      <w:proofErr w:type="spellStart"/>
+      <w:r>
+        <w:rPr>
+          <w:rFonts w:ascii="Cascadia Mono" w:hAnsi="Cascadia Mono" w:cs="Cascadia Mono"/>
+          <w:color w:val="FF0000"/>
+          <w:sz w:val="18"/>
+          <w:szCs w:val="19"/>
+        </w:rPr>
+        <w:t>formGroup</w:t>
+      </w:r>
+      <w:proofErr w:type="spellEnd"/>
+      <w:r>
+        <w:rPr>
+          <w:rFonts w:ascii="Cascadia Mono" w:hAnsi="Cascadia Mono" w:cs="Cascadia Mono"/>
+          <w:color w:val="FF0000"/>
+          <w:sz w:val="18"/>
+          <w:szCs w:val="19"/>
+        </w:rPr>
+        <w:t>]</w:t>
+      </w:r>
+      <w:r>
+        <w:rPr>
+          <w:rFonts w:ascii="Cascadia Mono" w:hAnsi="Cascadia Mono" w:cs="Cascadia Mono"/>
+          <w:color w:val="0000FF"/>
+          <w:sz w:val="18"/>
+          <w:szCs w:val="19"/>
+        </w:rPr>
+        <w:t>="</w:t>
+      </w:r>
+      <w:proofErr w:type="spellStart"/>
+      <w:r>
+        <w:rPr>
+          <w:rFonts w:ascii="Cascadia Mono" w:hAnsi="Cascadia Mono" w:cs="Cascadia Mono"/>
+          <w:color w:val="0000FF"/>
+          <w:sz w:val="18"/>
+          <w:szCs w:val="19"/>
+        </w:rPr>
+        <w:t>patientForm</w:t>
+      </w:r>
+      <w:proofErr w:type="spellEnd"/>
+      <w:r>
+        <w:rPr>
+          <w:rFonts w:ascii="Cascadia Mono" w:hAnsi="Cascadia Mono" w:cs="Cascadia Mono"/>
+          <w:color w:val="0000FF"/>
+          <w:sz w:val="18"/>
+          <w:szCs w:val="19"/>
+        </w:rPr>
+        <w:t>"</w:t>
+      </w:r>
+      <w:r>
+        <w:rPr>
+          <w:rFonts w:ascii="Cascadia Mono" w:hAnsi="Cascadia Mono" w:cs="Cascadia Mono"/>
+          <w:color w:val="000000"/>
+          <w:sz w:val="18"/>
+          <w:szCs w:val="19"/>
+        </w:rPr>
+        <w:t xml:space="preserve"> </w:t>
+      </w:r>
+      <w:r>
+        <w:rPr>
+          <w:rFonts w:ascii="Cascadia Mono" w:hAnsi="Cascadia Mono" w:cs="Cascadia Mono"/>
+          <w:color w:val="FF0000"/>
+          <w:sz w:val="18"/>
+          <w:szCs w:val="19"/>
+        </w:rPr>
+        <w:t>class</w:t>
+      </w:r>
+      <w:r>
+        <w:rPr>
+          <w:rFonts w:ascii="Cascadia Mono" w:hAnsi="Cascadia Mono" w:cs="Cascadia Mono"/>
+          <w:color w:val="0000FF"/>
+          <w:sz w:val="18"/>
+          <w:szCs w:val="19"/>
+        </w:rPr>
+        <w:t>="row g-3"</w:t>
+      </w:r>
+      <w:r>
+        <w:rPr>
+          <w:rFonts w:ascii="Cascadia Mono" w:hAnsi="Cascadia Mono" w:cs="Cascadia Mono"/>
+          <w:color w:val="000000"/>
+          <w:sz w:val="18"/>
+          <w:szCs w:val="19"/>
+        </w:rPr>
+        <w:t xml:space="preserve"> </w:t>
+      </w:r>
+      <w:r>
+        <w:rPr>
+          <w:rFonts w:ascii="Cascadia Mono" w:hAnsi="Cascadia Mono" w:cs="Cascadia Mono"/>
+          <w:color w:val="FF0000"/>
+          <w:sz w:val="18"/>
+          <w:szCs w:val="19"/>
+        </w:rPr>
+        <w:t>(submit)</w:t>
+      </w:r>
+      <w:r>
+        <w:rPr>
+          <w:rFonts w:ascii="Cascadia Mono" w:hAnsi="Cascadia Mono" w:cs="Cascadia Mono"/>
+          <w:color w:val="0000FF"/>
+          <w:sz w:val="18"/>
+          <w:szCs w:val="19"/>
+        </w:rPr>
+        <w:t>="submit($event)"&gt;</w:t>
+      </w:r>
+    </w:p>
+    <w:p>
+      <w:pPr>
+        <w:pStyle w:val="Prrafodelista"/>
+      </w:pPr>
+    </w:p>
     <w:sectPr>
       <w:pgSz w:w="12240" w:h="15840"/>
       <w:pgMar w:top="1417" w:right="1701" w:bottom="1417" w:left="1701" w:header="708" w:footer="708" w:gutter="0"/>
@@ -6007,6 +6948,287 @@
     </w:sectPr>
   </w:body>
 </w:document>
+</file>
+
+<file path=word/numbering.xml><?xml version="1.0" encoding="utf-8"?>
+<w:numbering xmlns:wpc="http://schemas.microsoft.com/office/word/2010/wordprocessingCanvas" xmlns:cx="http://schemas.microsoft.com/office/drawing/2014/chartex" xmlns:mc="http://schemas.openxmlformats.org/markup-compatibility/2006" xmlns:o="urn:schemas-microsoft-com:office:office" xmlns:r="http://schemas.openxmlformats.org/officeDocument/2006/relationships" xmlns:m="http://schemas.openxmlformats.org/officeDocument/2006/math" xmlns:v="urn:schemas-microsoft-com:vml" xmlns:wp14="http://schemas.microsoft.com/office/word/2010/wordprocessingDrawing" xmlns:wp="http://schemas.openxmlformats.org/drawingml/2006/wordprocessingDrawing" xmlns:w10="urn:schemas-microsoft-com:office:word" xmlns:w="http://schemas.openxmlformats.org/wordprocessingml/2006/main" xmlns:w14="http://schemas.microsoft.com/office/word/2010/wordml" xmlns:w15="http://schemas.microsoft.com/office/word/2012/wordml" xmlns:w16se="http://schemas.microsoft.com/office/word/2015/wordml/symex" xmlns:wpg="http://schemas.microsoft.com/office/word/2010/wordprocessingGroup" xmlns:wpi="http://schemas.microsoft.com/office/word/2010/wordprocessingInk" xmlns:wne="http://schemas.microsoft.com/office/word/2006/wordml" xmlns:wps="http://schemas.microsoft.com/office/word/2010/wordprocessingShape" mc:Ignorable="w14 w15 w16se wp14">
+  <w:abstractNum w:abstractNumId="0" w15:restartNumberingAfterBreak="0">
+    <w:nsid w:val="0CB81E85"/>
+    <w:multiLevelType w:val="hybridMultilevel"/>
+    <w:tmpl w:val="3DE25260"/>
+    <w:lvl w:ilvl="0" w:tplc="080A000F">
+      <w:start w:val="1"/>
+      <w:numFmt w:val="decimal"/>
+      <w:lvlText w:val="%1."/>
+      <w:lvlJc w:val="left"/>
+      <w:pPr>
+        <w:ind w:left="720" w:hanging="360"/>
+      </w:pPr>
+      <w:rPr>
+        <w:rFonts w:hint="default"/>
+      </w:rPr>
+    </w:lvl>
+    <w:lvl w:ilvl="1" w:tplc="080A0019" w:tentative="1">
+      <w:start w:val="1"/>
+      <w:numFmt w:val="lowerLetter"/>
+      <w:lvlText w:val="%2."/>
+      <w:lvlJc w:val="left"/>
+      <w:pPr>
+        <w:ind w:left="1440" w:hanging="360"/>
+      </w:pPr>
+    </w:lvl>
+    <w:lvl w:ilvl="2" w:tplc="080A001B" w:tentative="1">
+      <w:start w:val="1"/>
+      <w:numFmt w:val="lowerRoman"/>
+      <w:lvlText w:val="%3."/>
+      <w:lvlJc w:val="right"/>
+      <w:pPr>
+        <w:ind w:left="2160" w:hanging="180"/>
+      </w:pPr>
+    </w:lvl>
+    <w:lvl w:ilvl="3" w:tplc="080A000F" w:tentative="1">
+      <w:start w:val="1"/>
+      <w:numFmt w:val="decimal"/>
+      <w:lvlText w:val="%4."/>
+      <w:lvlJc w:val="left"/>
+      <w:pPr>
+        <w:ind w:left="2880" w:hanging="360"/>
+      </w:pPr>
+    </w:lvl>
+    <w:lvl w:ilvl="4" w:tplc="080A0019" w:tentative="1">
+      <w:start w:val="1"/>
+      <w:numFmt w:val="lowerLetter"/>
+      <w:lvlText w:val="%5."/>
+      <w:lvlJc w:val="left"/>
+      <w:pPr>
+        <w:ind w:left="3600" w:hanging="360"/>
+      </w:pPr>
+    </w:lvl>
+    <w:lvl w:ilvl="5" w:tplc="080A001B" w:tentative="1">
+      <w:start w:val="1"/>
+      <w:numFmt w:val="lowerRoman"/>
+      <w:lvlText w:val="%6."/>
+      <w:lvlJc w:val="right"/>
+      <w:pPr>
+        <w:ind w:left="4320" w:hanging="180"/>
+      </w:pPr>
+    </w:lvl>
+    <w:lvl w:ilvl="6" w:tplc="080A000F" w:tentative="1">
+      <w:start w:val="1"/>
+      <w:numFmt w:val="decimal"/>
+      <w:lvlText w:val="%7."/>
+      <w:lvlJc w:val="left"/>
+      <w:pPr>
+        <w:ind w:left="5040" w:hanging="360"/>
+      </w:pPr>
+    </w:lvl>
+    <w:lvl w:ilvl="7" w:tplc="080A0019" w:tentative="1">
+      <w:start w:val="1"/>
+      <w:numFmt w:val="lowerLetter"/>
+      <w:lvlText w:val="%8."/>
+      <w:lvlJc w:val="left"/>
+      <w:pPr>
+        <w:ind w:left="5760" w:hanging="360"/>
+      </w:pPr>
+    </w:lvl>
+    <w:lvl w:ilvl="8" w:tplc="080A001B" w:tentative="1">
+      <w:start w:val="1"/>
+      <w:numFmt w:val="lowerRoman"/>
+      <w:lvlText w:val="%9."/>
+      <w:lvlJc w:val="right"/>
+      <w:pPr>
+        <w:ind w:left="6480" w:hanging="180"/>
+      </w:pPr>
+    </w:lvl>
+  </w:abstractNum>
+  <w:abstractNum w:abstractNumId="1" w15:restartNumberingAfterBreak="0">
+    <w:nsid w:val="7425108A"/>
+    <w:multiLevelType w:val="hybridMultilevel"/>
+    <w:tmpl w:val="5052F102"/>
+    <w:lvl w:ilvl="0" w:tplc="080A0001">
+      <w:start w:val="1"/>
+      <w:numFmt w:val="bullet"/>
+      <w:lvlText w:val=""/>
+      <w:lvlJc w:val="left"/>
+      <w:pPr>
+        <w:ind w:left="720" w:hanging="360"/>
+      </w:pPr>
+      <w:rPr>
+        <w:rFonts w:ascii="Symbol" w:hAnsi="Symbol" w:hint="default"/>
+      </w:rPr>
+    </w:lvl>
+    <w:lvl w:ilvl="1" w:tplc="080A0019" w:tentative="1">
+      <w:start w:val="1"/>
+      <w:numFmt w:val="lowerLetter"/>
+      <w:lvlText w:val="%2."/>
+      <w:lvlJc w:val="left"/>
+      <w:pPr>
+        <w:ind w:left="1440" w:hanging="360"/>
+      </w:pPr>
+    </w:lvl>
+    <w:lvl w:ilvl="2" w:tplc="080A001B" w:tentative="1">
+      <w:start w:val="1"/>
+      <w:numFmt w:val="lowerRoman"/>
+      <w:lvlText w:val="%3."/>
+      <w:lvlJc w:val="right"/>
+      <w:pPr>
+        <w:ind w:left="2160" w:hanging="180"/>
+      </w:pPr>
+    </w:lvl>
+    <w:lvl w:ilvl="3" w:tplc="080A000F" w:tentative="1">
+      <w:start w:val="1"/>
+      <w:numFmt w:val="decimal"/>
+      <w:lvlText w:val="%4."/>
+      <w:lvlJc w:val="left"/>
+      <w:pPr>
+        <w:ind w:left="2880" w:hanging="360"/>
+      </w:pPr>
+    </w:lvl>
+    <w:lvl w:ilvl="4" w:tplc="080A0019" w:tentative="1">
+      <w:start w:val="1"/>
+      <w:numFmt w:val="lowerLetter"/>
+      <w:lvlText w:val="%5."/>
+      <w:lvlJc w:val="left"/>
+      <w:pPr>
+        <w:ind w:left="3600" w:hanging="360"/>
+      </w:pPr>
+    </w:lvl>
+    <w:lvl w:ilvl="5" w:tplc="080A001B" w:tentative="1">
+      <w:start w:val="1"/>
+      <w:numFmt w:val="lowerRoman"/>
+      <w:lvlText w:val="%6."/>
+      <w:lvlJc w:val="right"/>
+      <w:pPr>
+        <w:ind w:left="4320" w:hanging="180"/>
+      </w:pPr>
+    </w:lvl>
+    <w:lvl w:ilvl="6" w:tplc="080A000F" w:tentative="1">
+      <w:start w:val="1"/>
+      <w:numFmt w:val="decimal"/>
+      <w:lvlText w:val="%7."/>
+      <w:lvlJc w:val="left"/>
+      <w:pPr>
+        <w:ind w:left="5040" w:hanging="360"/>
+      </w:pPr>
+    </w:lvl>
+    <w:lvl w:ilvl="7" w:tplc="080A0019" w:tentative="1">
+      <w:start w:val="1"/>
+      <w:numFmt w:val="lowerLetter"/>
+      <w:lvlText w:val="%8."/>
+      <w:lvlJc w:val="left"/>
+      <w:pPr>
+        <w:ind w:left="5760" w:hanging="360"/>
+      </w:pPr>
+    </w:lvl>
+    <w:lvl w:ilvl="8" w:tplc="080A001B" w:tentative="1">
+      <w:start w:val="1"/>
+      <w:numFmt w:val="lowerRoman"/>
+      <w:lvlText w:val="%9."/>
+      <w:lvlJc w:val="right"/>
+      <w:pPr>
+        <w:ind w:left="6480" w:hanging="180"/>
+      </w:pPr>
+    </w:lvl>
+  </w:abstractNum>
+  <w:abstractNum w:abstractNumId="2" w15:restartNumberingAfterBreak="0">
+    <w:nsid w:val="793372C8"/>
+    <w:multiLevelType w:val="hybridMultilevel"/>
+    <w:tmpl w:val="F7A03CA8"/>
+    <w:lvl w:ilvl="0" w:tplc="080A000F">
+      <w:start w:val="1"/>
+      <w:numFmt w:val="decimal"/>
+      <w:lvlText w:val="%1."/>
+      <w:lvlJc w:val="left"/>
+      <w:pPr>
+        <w:ind w:left="720" w:hanging="360"/>
+      </w:pPr>
+      <w:rPr>
+        <w:rFonts w:hint="default"/>
+      </w:rPr>
+    </w:lvl>
+    <w:lvl w:ilvl="1" w:tplc="080A0019" w:tentative="1">
+      <w:start w:val="1"/>
+      <w:numFmt w:val="lowerLetter"/>
+      <w:lvlText w:val="%2."/>
+      <w:lvlJc w:val="left"/>
+      <w:pPr>
+        <w:ind w:left="1440" w:hanging="360"/>
+      </w:pPr>
+    </w:lvl>
+    <w:lvl w:ilvl="2" w:tplc="080A001B" w:tentative="1">
+      <w:start w:val="1"/>
+      <w:numFmt w:val="lowerRoman"/>
+      <w:lvlText w:val="%3."/>
+      <w:lvlJc w:val="right"/>
+      <w:pPr>
+        <w:ind w:left="2160" w:hanging="180"/>
+      </w:pPr>
+    </w:lvl>
+    <w:lvl w:ilvl="3" w:tplc="080A000F" w:tentative="1">
+      <w:start w:val="1"/>
+      <w:numFmt w:val="decimal"/>
+      <w:lvlText w:val="%4."/>
+      <w:lvlJc w:val="left"/>
+      <w:pPr>
+        <w:ind w:left="2880" w:hanging="360"/>
+      </w:pPr>
+    </w:lvl>
+    <w:lvl w:ilvl="4" w:tplc="080A0019" w:tentative="1">
+      <w:start w:val="1"/>
+      <w:numFmt w:val="lowerLetter"/>
+      <w:lvlText w:val="%5."/>
+      <w:lvlJc w:val="left"/>
+      <w:pPr>
+        <w:ind w:left="3600" w:hanging="360"/>
+      </w:pPr>
+    </w:lvl>
+    <w:lvl w:ilvl="5" w:tplc="080A001B" w:tentative="1">
+      <w:start w:val="1"/>
+      <w:numFmt w:val="lowerRoman"/>
+      <w:lvlText w:val="%6."/>
+      <w:lvlJc w:val="right"/>
+      <w:pPr>
+        <w:ind w:left="4320" w:hanging="180"/>
+      </w:pPr>
+    </w:lvl>
+    <w:lvl w:ilvl="6" w:tplc="080A000F" w:tentative="1">
+      <w:start w:val="1"/>
+      <w:numFmt w:val="decimal"/>
+      <w:lvlText w:val="%7."/>
+      <w:lvlJc w:val="left"/>
+      <w:pPr>
+        <w:ind w:left="5040" w:hanging="360"/>
+      </w:pPr>
+    </w:lvl>
+    <w:lvl w:ilvl="7" w:tplc="080A0019" w:tentative="1">
+      <w:start w:val="1"/>
+      <w:numFmt w:val="lowerLetter"/>
+      <w:lvlText w:val="%8."/>
+      <w:lvlJc w:val="left"/>
+      <w:pPr>
+        <w:ind w:left="5760" w:hanging="360"/>
+      </w:pPr>
+    </w:lvl>
+    <w:lvl w:ilvl="8" w:tplc="080A001B" w:tentative="1">
+      <w:start w:val="1"/>
+      <w:numFmt w:val="lowerRoman"/>
+      <w:lvlText w:val="%9."/>
+      <w:lvlJc w:val="right"/>
+      <w:pPr>
+        <w:ind w:left="6480" w:hanging="180"/>
+      </w:pPr>
+    </w:lvl>
+  </w:abstractNum>
+  <w:num w:numId="1">
+    <w:abstractNumId w:val="2"/>
+  </w:num>
+  <w:num w:numId="2">
+    <w:abstractNumId w:val="0"/>
+  </w:num>
+  <w:num w:numId="3">
+    <w:abstractNumId w:val="1"/>
+  </w:num>
+</w:numbering>
 </file>
 
 <file path=word/styles.xml><?xml version="1.0" encoding="utf-8"?>
@@ -6433,6 +7655,17 @@
     <w:semiHidden/>
     <w:unhideWhenUsed/>
   </w:style>
+  <w:style w:type="paragraph" w:styleId="Prrafodelista">
+    <w:name w:val="List Paragraph"/>
+    <w:basedOn w:val="Normal"/>
+    <w:uiPriority w:val="34"/>
+    <w:qFormat/>
+    <w:rsid w:val="00594449"/>
+    <w:pPr>
+      <w:ind w:left="720"/>
+      <w:contextualSpacing/>
+    </w:pPr>
+  </w:style>
 </w:styles>
 </file>
 

</xml_diff>